<commit_message>
Module 5. Task 2. Created controller for search cargoes, added xss validation.
</commit_message>
<xml_diff>
--- a/Module5/Task2/DoNeMP-HomeTask_Module5.2.docx
+++ b/Module5/Task2/DoNeMP-HomeTask_Module5.2.docx
@@ -17,8 +17,6 @@
       <w:r>
         <w:t>5</w:t>
       </w:r>
-      <w:bookmarkStart w:id="0" w:name="_GoBack"/>
-      <w:bookmarkEnd w:id="0"/>
       <w:r>
         <w:t>.</w:t>
       </w:r>
@@ -81,11 +79,20 @@
           <w:ilvl w:val="0"/>
           <w:numId w:val="1"/>
         </w:numPr>
-      </w:pPr>
-      <w:r>
+        <w:rPr>
+          <w:strike/>
+        </w:rPr>
+      </w:pPr>
+      <w:r>
+        <w:rPr>
+          <w:strike/>
+        </w:rPr>
         <w:t xml:space="preserve">Implement Search </w:t>
       </w:r>
       <w:r>
+        <w:rPr>
+          <w:strike/>
+        </w:rPr>
         <w:t>Page, where search by cargo name</w:t>
       </w:r>
     </w:p>
@@ -96,32 +103,70 @@
           <w:ilvl w:val="0"/>
           <w:numId w:val="1"/>
         </w:numPr>
-      </w:pPr>
-      <w:r>
+        <w:rPr>
+          <w:strike/>
+        </w:rPr>
+      </w:pPr>
+      <w:r>
+        <w:rPr>
+          <w:strike/>
+        </w:rPr>
         <w:t xml:space="preserve">Page </w:t>
       </w:r>
       <w:proofErr w:type="spellStart"/>
       <w:r>
+        <w:rPr>
+          <w:strike/>
+        </w:rPr>
         <w:t>url</w:t>
       </w:r>
       <w:proofErr w:type="spellEnd"/>
       <w:r>
-        <w:t xml:space="preserve"> should contain query  ( example /</w:t>
+        <w:rPr>
+          <w:strike/>
+        </w:rPr>
+        <w:t xml:space="preserve"> should contain </w:t>
+      </w:r>
+      <w:proofErr w:type="gramStart"/>
+      <w:r>
+        <w:rPr>
+          <w:strike/>
+        </w:rPr>
+        <w:t>query  (</w:t>
+      </w:r>
+      <w:proofErr w:type="gramEnd"/>
+      <w:r>
+        <w:rPr>
+          <w:strike/>
+        </w:rPr>
+        <w:t xml:space="preserve"> example /</w:t>
       </w:r>
       <w:proofErr w:type="spellStart"/>
       <w:r>
+        <w:rPr>
+          <w:strike/>
+        </w:rPr>
         <w:t>search?q</w:t>
       </w:r>
       <w:proofErr w:type="spellEnd"/>
       <w:r>
+        <w:rPr>
+          <w:strike/>
+        </w:rPr>
         <w:t>=</w:t>
       </w:r>
       <w:proofErr w:type="spellStart"/>
       <w:r>
+        <w:rPr>
+          <w:strike/>
+        </w:rPr>
         <w:t>lalala</w:t>
       </w:r>
       <w:proofErr w:type="spellEnd"/>
       <w:r>
+        <w:rPr>
+          <w:strike/>
+        </w:rPr>
         <w:t>)</w:t>
       </w:r>
     </w:p>
@@ -132,8 +177,14 @@
           <w:ilvl w:val="0"/>
           <w:numId w:val="1"/>
         </w:numPr>
-      </w:pPr>
-      <w:r>
+        <w:rPr>
+          <w:strike/>
+        </w:rPr>
+      </w:pPr>
+      <w:r>
+        <w:rPr>
+          <w:strike/>
+        </w:rPr>
         <w:t>Page result is: text filed with query string and cargo name in table</w:t>
       </w:r>
     </w:p>
@@ -144,31 +195,69 @@
           <w:ilvl w:val="0"/>
           <w:numId w:val="1"/>
         </w:numPr>
-      </w:pPr>
-      <w:r>
+        <w:rPr>
+          <w:strike/>
+        </w:rPr>
+      </w:pPr>
+      <w:r>
+        <w:rPr>
+          <w:strike/>
+        </w:rPr>
         <w:t xml:space="preserve">Do not use </w:t>
       </w:r>
       <w:proofErr w:type="spellStart"/>
       <w:r>
+        <w:rPr>
+          <w:strike/>
+        </w:rPr>
         <w:t>angularjs</w:t>
       </w:r>
       <w:proofErr w:type="spellEnd"/>
       <w:r>
+        <w:rPr>
+          <w:strike/>
+        </w:rPr>
         <w:t xml:space="preserve"> o</w:t>
       </w:r>
       <w:r>
+        <w:rPr>
+          <w:strike/>
+        </w:rPr>
         <w:t>r</w:t>
       </w:r>
       <w:r>
+        <w:rPr>
+          <w:strike/>
+        </w:rPr>
         <w:t xml:space="preserve"> </w:t>
       </w:r>
       <w:proofErr w:type="spellStart"/>
       <w:r>
+        <w:rPr>
+          <w:strike/>
+        </w:rPr>
         <w:t>knockoutjs</w:t>
       </w:r>
       <w:proofErr w:type="spellEnd"/>
       <w:r>
-        <w:t xml:space="preserve"> ( to avoid auto protection in client )</w:t>
+        <w:rPr>
+          <w:strike/>
+        </w:rPr>
+        <w:t xml:space="preserve"> </w:t>
+      </w:r>
+      <w:proofErr w:type="gramStart"/>
+      <w:r>
+        <w:rPr>
+          <w:strike/>
+        </w:rPr>
+        <w:t>( to</w:t>
+      </w:r>
+      <w:proofErr w:type="gramEnd"/>
+      <w:r>
+        <w:rPr>
+          <w:strike/>
+        </w:rPr>
+        <w:t xml:space="preserve"> avoid auto protection in client )</w:t>
       </w:r>
     </w:p>
     <w:p>
@@ -178,35 +267,57 @@
           <w:ilvl w:val="0"/>
           <w:numId w:val="1"/>
         </w:numPr>
-      </w:pPr>
-      <w:r>
+        <w:rPr>
+          <w:strike/>
+        </w:rPr>
+      </w:pPr>
+      <w:r>
+        <w:rPr>
+          <w:strike/>
+        </w:rPr>
         <w:t xml:space="preserve">Implement </w:t>
       </w:r>
       <w:proofErr w:type="spellStart"/>
       <w:r>
+        <w:rPr>
+          <w:strike/>
+        </w:rPr>
         <w:t>AntiXss</w:t>
       </w:r>
       <w:proofErr w:type="spellEnd"/>
       <w:r>
+        <w:rPr>
+          <w:strike/>
+        </w:rPr>
         <w:t xml:space="preserve"> protection on server using </w:t>
       </w:r>
       <w:proofErr w:type="spellStart"/>
       <w:r>
+        <w:rPr>
+          <w:strike/>
+        </w:rPr>
         <w:t>AntiXss</w:t>
       </w:r>
       <w:proofErr w:type="spellEnd"/>
       <w:r>
+        <w:rPr>
+          <w:strike/>
+        </w:rPr>
         <w:t xml:space="preserve"> </w:t>
       </w:r>
       <w:hyperlink r:id="rId5" w:history="1">
         <w:r>
           <w:rPr>
             <w:rStyle w:val="Hyperlink"/>
+            <w:strike/>
           </w:rPr>
           <w:t>https://www.nuget.org/packages/AntiXss/</w:t>
         </w:r>
       </w:hyperlink>
       <w:r>
+        <w:rPr>
+          <w:strike/>
+        </w:rPr>
         <w:t xml:space="preserve"> </w:t>
       </w:r>
     </w:p>
@@ -217,17 +328,33 @@
           <w:ilvl w:val="0"/>
           <w:numId w:val="1"/>
         </w:numPr>
-      </w:pPr>
-      <w:r>
-        <w:t xml:space="preserve">Implement page validation on client ( </w:t>
-      </w:r>
-      <w:r>
-        <w:t>encoding</w:t>
-      </w:r>
-      <w:r>
+        <w:rPr>
+          <w:strike/>
+        </w:rPr>
+      </w:pPr>
+      <w:bookmarkStart w:id="0" w:name="_GoBack"/>
+      <w:r>
+        <w:rPr>
+          <w:strike/>
+        </w:rPr>
+        <w:t xml:space="preserve">Implement page validation on client </w:t>
+      </w:r>
+      <w:proofErr w:type="gramStart"/>
+      <w:r>
+        <w:rPr>
+          <w:strike/>
+        </w:rPr>
+        <w:t>( encoding</w:t>
+      </w:r>
+      <w:proofErr w:type="gramEnd"/>
+      <w:r>
+        <w:rPr>
+          <w:strike/>
+        </w:rPr>
         <w:t>/escaping )</w:t>
       </w:r>
     </w:p>
+    <w:bookmarkEnd w:id="0"/>
     <w:p>
       <w:pPr>
         <w:pStyle w:val="Heading1"/>
@@ -1391,6 +1518,18 @@
       <w:u w:val="single"/>
     </w:rPr>
   </w:style>
+  <w:style w:type="character" w:styleId="FollowedHyperlink">
+    <w:name w:val="FollowedHyperlink"/>
+    <w:basedOn w:val="DefaultParagraphFont"/>
+    <w:uiPriority w:val="99"/>
+    <w:semiHidden/>
+    <w:unhideWhenUsed/>
+    <w:rsid w:val="00DA1E60"/>
+    <w:rPr>
+      <w:color w:val="954F72" w:themeColor="followedHyperlink"/>
+      <w:u w:val="single"/>
+    </w:rPr>
+  </w:style>
 </w:styles>
 </file>
 

</xml_diff>